<commit_message>
Updated the form, put it in .md format
</commit_message>
<xml_diff>
--- a/Labs/CS296N_CodeReviewForm-Generic.docx
+++ b/Labs/CS296N_CodeReviewForm-Generic.docx
@@ -1,6 +1,6 @@
 
 <file path=word/document.xml><?xml version="1.0" encoding="utf-8"?>
-<w:document xmlns:wpc="http://schemas.microsoft.com/office/word/2010/wordprocessingCanvas" xmlns:mo="http://schemas.microsoft.com/office/mac/office/2008/main" xmlns:mc="http://schemas.openxmlformats.org/markup-compatibility/2006" xmlns:mv="urn:schemas-microsoft-com:mac:vml" xmlns:o="urn:schemas-microsoft-com:office:office" xmlns:r="http://schemas.openxmlformats.org/officeDocument/2006/relationships" xmlns:m="http://schemas.openxmlformats.org/officeDocument/2006/math" xmlns:v="urn:schemas-microsoft-com:vml" xmlns:wp14="http://schemas.microsoft.com/office/word/2010/wordprocessingDrawing" xmlns:wp="http://schemas.openxmlformats.org/drawingml/2006/wordprocessingDrawing" xmlns:w10="urn:schemas-microsoft-com:office:word" xmlns:w="http://schemas.openxmlformats.org/wordprocessingml/2006/main" xmlns:w14="http://schemas.microsoft.com/office/word/2010/wordml" xmlns:w15="http://schemas.microsoft.com/office/word/2012/wordml" xmlns:wpg="http://schemas.microsoft.com/office/word/2010/wordprocessingGroup" xmlns:wpi="http://schemas.microsoft.com/office/word/2010/wordprocessingInk" xmlns:wne="http://schemas.microsoft.com/office/word/2006/wordml" xmlns:wps="http://schemas.microsoft.com/office/word/2010/wordprocessingShape" mc:Ignorable="w14 w15 wp14">
+<w:document xmlns:wpc="http://schemas.microsoft.com/office/word/2010/wordprocessingCanvas" xmlns:cx="http://schemas.microsoft.com/office/drawing/2014/chartex" xmlns:cx1="http://schemas.microsoft.com/office/drawing/2015/9/8/chartex" xmlns:cx2="http://schemas.microsoft.com/office/drawing/2015/10/21/chartex" xmlns:cx3="http://schemas.microsoft.com/office/drawing/2016/5/9/chartex" xmlns:cx4="http://schemas.microsoft.com/office/drawing/2016/5/10/chartex" xmlns:cx5="http://schemas.microsoft.com/office/drawing/2016/5/11/chartex" xmlns:cx6="http://schemas.microsoft.com/office/drawing/2016/5/12/chartex" xmlns:cx7="http://schemas.microsoft.com/office/drawing/2016/5/13/chartex" xmlns:cx8="http://schemas.microsoft.com/office/drawing/2016/5/14/chartex" xmlns:mc="http://schemas.openxmlformats.org/markup-compatibility/2006" xmlns:aink="http://schemas.microsoft.com/office/drawing/2016/ink" xmlns:am3d="http://schemas.microsoft.com/office/drawing/2017/model3d" xmlns:o="urn:schemas-microsoft-com:office:office" xmlns:r="http://schemas.openxmlformats.org/officeDocument/2006/relationships" xmlns:m="http://schemas.openxmlformats.org/officeDocument/2006/math" xmlns:v="urn:schemas-microsoft-com:vml" xmlns:wp14="http://schemas.microsoft.com/office/word/2010/wordprocessingDrawing" xmlns:wp="http://schemas.openxmlformats.org/drawingml/2006/wordprocessingDrawing" xmlns:w10="urn:schemas-microsoft-com:office:word" xmlns:w="http://schemas.openxmlformats.org/wordprocessingml/2006/main" xmlns:w14="http://schemas.microsoft.com/office/word/2010/wordml" xmlns:w15="http://schemas.microsoft.com/office/word/2012/wordml" xmlns:w16cid="http://schemas.microsoft.com/office/word/2016/wordml/cid" xmlns:w16se="http://schemas.microsoft.com/office/word/2015/wordml/symex" xmlns:wpg="http://schemas.microsoft.com/office/word/2010/wordprocessingGroup" xmlns:wpi="http://schemas.microsoft.com/office/word/2010/wordprocessingInk" xmlns:wne="http://schemas.microsoft.com/office/word/2006/wordml" xmlns:wps="http://schemas.microsoft.com/office/word/2010/wordprocessingShape" mc:Ignorable="w14 w15 w16se w16cid wp14">
   <w:body>
     <w:tbl>
       <w:tblPr>
@@ -31,7 +31,16 @@
               <w:spacing w:after="0" w:line="240" w:lineRule="auto"/>
             </w:pPr>
             <w:r>
-              <w:t>Course number and Lab number</w:t>
+              <w:t>Course number</w:t>
+            </w:r>
+            <w:r>
+              <w:t>, l</w:t>
+            </w:r>
+            <w:r>
+              <w:t>ab number</w:t>
+            </w:r>
+            <w:r>
+              <w:t xml:space="preserve"> and lab group</w:t>
             </w:r>
           </w:p>
         </w:tc>
@@ -73,7 +82,7 @@
               <w:spacing w:after="0" w:line="240" w:lineRule="auto"/>
             </w:pPr>
             <w:r>
-              <w:t>Developer (Person whose code is being reviewed)</w:t>
+              <w:t>Developer</w:t>
             </w:r>
           </w:p>
         </w:tc>
@@ -115,7 +124,22 @@
               <w:spacing w:after="0" w:line="240" w:lineRule="auto"/>
             </w:pPr>
             <w:r>
-              <w:t>URL for project repository (cloud storage or Git)</w:t>
+              <w:t xml:space="preserve">URL for </w:t>
+            </w:r>
+            <w:r>
+              <w:t xml:space="preserve">the </w:t>
+            </w:r>
+            <w:r>
+              <w:t>project repository</w:t>
+            </w:r>
+            <w:r>
+              <w:t xml:space="preserve"> and branch</w:t>
+            </w:r>
+            <w:r>
+              <w:t xml:space="preserve"> </w:t>
+            </w:r>
+            <w:r>
+              <w:t>on GitHub</w:t>
             </w:r>
           </w:p>
         </w:tc>
@@ -157,7 +181,10 @@
               <w:spacing w:after="0" w:line="240" w:lineRule="auto"/>
             </w:pPr>
             <w:r>
-              <w:t>URL for the hosted web app</w:t>
+              <w:t xml:space="preserve">URL </w:t>
+            </w:r>
+            <w:r>
+              <w:t>on a server (if it has been published)</w:t>
             </w:r>
           </w:p>
         </w:tc>
@@ -199,10 +226,7 @@
               <w:spacing w:after="0" w:line="240" w:lineRule="auto"/>
             </w:pPr>
             <w:r>
-              <w:t xml:space="preserve">Reviewer </w:t>
-            </w:r>
-            <w:r>
-              <w:t>and Date</w:t>
+              <w:t>Reviewer and Date</w:t>
             </w:r>
           </w:p>
         </w:tc>
@@ -251,12 +275,19 @@
         <w:spacing w:line="240" w:lineRule="auto"/>
       </w:pPr>
       <w:r>
-        <w:t xml:space="preserve">The reviewer will complete this form for the beta version of a lab assignment done by one of their lab partners. After filling out the “Beta” column and adding comments, the reviewer will upload this </w:t>
+        <w:t xml:space="preserve">The reviewer will complete this form for the beta version of a lab assignment done by one of their lab partners. After filling out the “Beta” column and adding comments, the reviewer will </w:t>
       </w:r>
-      <w:bookmarkStart w:id="0" w:name="_GoBack"/>
-      <w:bookmarkEnd w:id="0"/>
       <w:r>
-        <w:t>document to the Lab Beta + Review Forum.</w:t>
+        <w:t>submit</w:t>
+      </w:r>
+      <w:r>
+        <w:t xml:space="preserve"> this document to the </w:t>
+      </w:r>
+      <w:r>
+        <w:t>Code Review assignment on the LMS</w:t>
+      </w:r>
+      <w:r>
+        <w:t>.</w:t>
       </w:r>
     </w:p>
     <w:p>
@@ -392,79 +423,6 @@
             <w:r>
               <w:t>Does it compile and run without errors?</w:t>
             </w:r>
-          </w:p>
-        </w:tc>
-        <w:tc>
-          <w:tcPr>
-            <w:tcW w:w="990" w:type="dxa"/>
-            <w:tcBorders>
-              <w:top w:val="single" w:sz="4" w:space="0" w:color="000000"/>
-              <w:left w:val="single" w:sz="4" w:space="0" w:color="000000"/>
-              <w:bottom w:val="single" w:sz="4" w:space="0" w:color="000000"/>
-              <w:right w:val="single" w:sz="4" w:space="0" w:color="000000"/>
-            </w:tcBorders>
-          </w:tcPr>
-          <w:p>
-            <w:pPr>
-              <w:widowControl w:val="0"/>
-              <w:autoSpaceDE w:val="0"/>
-              <w:snapToGrid w:val="0"/>
-              <w:spacing w:after="0" w:line="240" w:lineRule="auto"/>
-            </w:pPr>
-          </w:p>
-        </w:tc>
-        <w:tc>
-          <w:tcPr>
-            <w:tcW w:w="1170" w:type="dxa"/>
-            <w:tcBorders>
-              <w:top w:val="single" w:sz="4" w:space="0" w:color="000000"/>
-              <w:left w:val="single" w:sz="4" w:space="0" w:color="000000"/>
-              <w:bottom w:val="single" w:sz="4" w:space="0" w:color="000000"/>
-              <w:right w:val="single" w:sz="4" w:space="0" w:color="000000"/>
-            </w:tcBorders>
-          </w:tcPr>
-          <w:p>
-            <w:pPr>
-              <w:widowControl w:val="0"/>
-              <w:autoSpaceDE w:val="0"/>
-              <w:snapToGrid w:val="0"/>
-              <w:spacing w:after="0" w:line="240" w:lineRule="auto"/>
-            </w:pPr>
-          </w:p>
-        </w:tc>
-      </w:tr>
-      <w:tr>
-        <w:tc>
-          <w:tcPr>
-            <w:tcW w:w="7413" w:type="dxa"/>
-            <w:tcBorders>
-              <w:top w:val="single" w:sz="4" w:space="0" w:color="000000"/>
-              <w:left w:val="single" w:sz="4" w:space="0" w:color="000000"/>
-              <w:bottom w:val="single" w:sz="4" w:space="0" w:color="000000"/>
-            </w:tcBorders>
-          </w:tcPr>
-          <w:p>
-            <w:pPr>
-              <w:widowControl w:val="0"/>
-              <w:autoSpaceDE w:val="0"/>
-              <w:snapToGrid w:val="0"/>
-              <w:spacing w:after="0" w:line="240" w:lineRule="auto"/>
-            </w:pPr>
-            <w:r>
-              <w:t xml:space="preserve">Does the style conform to </w:t>
-            </w:r>
-            <w:r>
-              <w:t xml:space="preserve">MVC conventions and </w:t>
-            </w:r>
-            <w:r>
-              <w:t xml:space="preserve">our class standards? </w:t>
-            </w:r>
-            <w:r>
-              <w:br/>
-            </w:r>
-            <w:r>
-              <w:t>(list any issues below)</w:t>
-            </w:r>
             <w:r>
               <w:t xml:space="preserve"> </w:t>
             </w:r>
@@ -584,6 +542,9 @@
               <w:snapToGrid w:val="0"/>
               <w:spacing w:after="0" w:line="240" w:lineRule="auto"/>
             </w:pPr>
+            <w:r>
+              <w:t xml:space="preserve">Do all the pages load correctly? </w:t>
+            </w:r>
           </w:p>
         </w:tc>
         <w:tc>
@@ -700,6 +661,9 @@
               <w:snapToGrid w:val="0"/>
               <w:spacing w:after="0" w:line="240" w:lineRule="auto"/>
             </w:pPr>
+            <w:r>
+              <w:t xml:space="preserve">Does the style conform to MVC conventions and our class standards? </w:t>
+            </w:r>
           </w:p>
         </w:tc>
         <w:tc>
@@ -817,7 +781,7 @@
               <w:spacing w:after="0" w:line="240" w:lineRule="auto"/>
             </w:pPr>
             <w:r>
-              <w:t xml:space="preserve">Do the design and implementation conform to OOP best practices? (list any issues below) </w:t>
+              <w:t>Do all the links, buttons or other UI elements work correctly?</w:t>
             </w:r>
           </w:p>
         </w:tc>
@@ -993,6 +957,186 @@
               <w:snapToGrid w:val="0"/>
               <w:spacing w:after="0" w:line="240" w:lineRule="auto"/>
             </w:pPr>
+            <w:r>
+              <w:t>Do the design and implementation conform to OOP best practices?</w:t>
+            </w:r>
+          </w:p>
+        </w:tc>
+        <w:tc>
+          <w:tcPr>
+            <w:tcW w:w="990" w:type="dxa"/>
+            <w:tcBorders>
+              <w:top w:val="single" w:sz="4" w:space="0" w:color="000000"/>
+              <w:left w:val="single" w:sz="4" w:space="0" w:color="000000"/>
+              <w:bottom w:val="single" w:sz="4" w:space="0" w:color="000000"/>
+              <w:right w:val="single" w:sz="4" w:space="0" w:color="000000"/>
+            </w:tcBorders>
+          </w:tcPr>
+          <w:p>
+            <w:pPr>
+              <w:widowControl w:val="0"/>
+              <w:autoSpaceDE w:val="0"/>
+              <w:snapToGrid w:val="0"/>
+              <w:spacing w:after="0" w:line="240" w:lineRule="auto"/>
+            </w:pPr>
+          </w:p>
+        </w:tc>
+        <w:tc>
+          <w:tcPr>
+            <w:tcW w:w="1170" w:type="dxa"/>
+            <w:tcBorders>
+              <w:top w:val="single" w:sz="4" w:space="0" w:color="000000"/>
+              <w:left w:val="single" w:sz="4" w:space="0" w:color="000000"/>
+              <w:bottom w:val="single" w:sz="4" w:space="0" w:color="000000"/>
+              <w:right w:val="single" w:sz="4" w:space="0" w:color="000000"/>
+            </w:tcBorders>
+          </w:tcPr>
+          <w:p>
+            <w:pPr>
+              <w:widowControl w:val="0"/>
+              <w:autoSpaceDE w:val="0"/>
+              <w:snapToGrid w:val="0"/>
+              <w:spacing w:after="0" w:line="240" w:lineRule="auto"/>
+            </w:pPr>
+          </w:p>
+        </w:tc>
+      </w:tr>
+      <w:tr>
+        <w:tc>
+          <w:tcPr>
+            <w:tcW w:w="7413" w:type="dxa"/>
+            <w:tcBorders>
+              <w:top w:val="single" w:sz="4" w:space="0" w:color="000000"/>
+              <w:left w:val="single" w:sz="4" w:space="0" w:color="000000"/>
+              <w:bottom w:val="single" w:sz="4" w:space="0" w:color="000000"/>
+            </w:tcBorders>
+          </w:tcPr>
+          <w:p>
+            <w:pPr>
+              <w:widowControl w:val="0"/>
+              <w:autoSpaceDE w:val="0"/>
+              <w:snapToGrid w:val="0"/>
+              <w:spacing w:after="0" w:line="240" w:lineRule="auto"/>
+            </w:pPr>
+          </w:p>
+        </w:tc>
+        <w:tc>
+          <w:tcPr>
+            <w:tcW w:w="990" w:type="dxa"/>
+            <w:tcBorders>
+              <w:top w:val="single" w:sz="4" w:space="0" w:color="000000"/>
+              <w:left w:val="single" w:sz="4" w:space="0" w:color="000000"/>
+              <w:bottom w:val="single" w:sz="4" w:space="0" w:color="000000"/>
+              <w:right w:val="single" w:sz="4" w:space="0" w:color="000000"/>
+            </w:tcBorders>
+          </w:tcPr>
+          <w:p>
+            <w:pPr>
+              <w:widowControl w:val="0"/>
+              <w:autoSpaceDE w:val="0"/>
+              <w:snapToGrid w:val="0"/>
+              <w:spacing w:after="0" w:line="240" w:lineRule="auto"/>
+            </w:pPr>
+          </w:p>
+        </w:tc>
+        <w:tc>
+          <w:tcPr>
+            <w:tcW w:w="1170" w:type="dxa"/>
+            <w:tcBorders>
+              <w:top w:val="single" w:sz="4" w:space="0" w:color="000000"/>
+              <w:left w:val="single" w:sz="4" w:space="0" w:color="000000"/>
+              <w:bottom w:val="single" w:sz="4" w:space="0" w:color="000000"/>
+              <w:right w:val="single" w:sz="4" w:space="0" w:color="000000"/>
+            </w:tcBorders>
+          </w:tcPr>
+          <w:p>
+            <w:pPr>
+              <w:widowControl w:val="0"/>
+              <w:autoSpaceDE w:val="0"/>
+              <w:snapToGrid w:val="0"/>
+              <w:spacing w:after="0" w:line="240" w:lineRule="auto"/>
+            </w:pPr>
+          </w:p>
+        </w:tc>
+      </w:tr>
+      <w:tr>
+        <w:tc>
+          <w:tcPr>
+            <w:tcW w:w="7413" w:type="dxa"/>
+            <w:tcBorders>
+              <w:top w:val="single" w:sz="4" w:space="0" w:color="000000"/>
+              <w:left w:val="single" w:sz="4" w:space="0" w:color="000000"/>
+              <w:bottom w:val="single" w:sz="4" w:space="0" w:color="000000"/>
+            </w:tcBorders>
+          </w:tcPr>
+          <w:p>
+            <w:pPr>
+              <w:widowControl w:val="0"/>
+              <w:autoSpaceDE w:val="0"/>
+              <w:snapToGrid w:val="0"/>
+              <w:spacing w:after="0" w:line="240" w:lineRule="auto"/>
+            </w:pPr>
+          </w:p>
+        </w:tc>
+        <w:tc>
+          <w:tcPr>
+            <w:tcW w:w="990" w:type="dxa"/>
+            <w:tcBorders>
+              <w:top w:val="single" w:sz="4" w:space="0" w:color="000000"/>
+              <w:left w:val="single" w:sz="4" w:space="0" w:color="000000"/>
+              <w:bottom w:val="single" w:sz="4" w:space="0" w:color="000000"/>
+              <w:right w:val="single" w:sz="4" w:space="0" w:color="000000"/>
+            </w:tcBorders>
+          </w:tcPr>
+          <w:p>
+            <w:pPr>
+              <w:widowControl w:val="0"/>
+              <w:autoSpaceDE w:val="0"/>
+              <w:snapToGrid w:val="0"/>
+              <w:spacing w:after="0" w:line="240" w:lineRule="auto"/>
+            </w:pPr>
+          </w:p>
+        </w:tc>
+        <w:tc>
+          <w:tcPr>
+            <w:tcW w:w="1170" w:type="dxa"/>
+            <w:tcBorders>
+              <w:top w:val="single" w:sz="4" w:space="0" w:color="000000"/>
+              <w:left w:val="single" w:sz="4" w:space="0" w:color="000000"/>
+              <w:bottom w:val="single" w:sz="4" w:space="0" w:color="000000"/>
+              <w:right w:val="single" w:sz="4" w:space="0" w:color="000000"/>
+            </w:tcBorders>
+          </w:tcPr>
+          <w:p>
+            <w:pPr>
+              <w:widowControl w:val="0"/>
+              <w:autoSpaceDE w:val="0"/>
+              <w:snapToGrid w:val="0"/>
+              <w:spacing w:after="0" w:line="240" w:lineRule="auto"/>
+            </w:pPr>
+          </w:p>
+        </w:tc>
+      </w:tr>
+      <w:tr>
+        <w:tc>
+          <w:tcPr>
+            <w:tcW w:w="7413" w:type="dxa"/>
+            <w:tcBorders>
+              <w:top w:val="single" w:sz="4" w:space="0" w:color="000000"/>
+              <w:left w:val="single" w:sz="4" w:space="0" w:color="000000"/>
+              <w:bottom w:val="single" w:sz="4" w:space="0" w:color="000000"/>
+            </w:tcBorders>
+          </w:tcPr>
+          <w:p>
+            <w:pPr>
+              <w:widowControl w:val="0"/>
+              <w:autoSpaceDE w:val="0"/>
+              <w:snapToGrid w:val="0"/>
+              <w:spacing w:after="0" w:line="240" w:lineRule="auto"/>
+            </w:pPr>
+            <w:r>
+              <w:t>Does the style conform to C# coding conventions?</w:t>
+            </w:r>
           </w:p>
         </w:tc>
         <w:tc>
@@ -1501,122 +1645,6 @@
           </w:p>
         </w:tc>
       </w:tr>
-      <w:tr>
-        <w:tc>
-          <w:tcPr>
-            <w:tcW w:w="7413" w:type="dxa"/>
-            <w:tcBorders>
-              <w:top w:val="single" w:sz="4" w:space="0" w:color="000000"/>
-              <w:left w:val="single" w:sz="4" w:space="0" w:color="000000"/>
-              <w:bottom w:val="single" w:sz="4" w:space="0" w:color="000000"/>
-            </w:tcBorders>
-          </w:tcPr>
-          <w:p>
-            <w:pPr>
-              <w:widowControl w:val="0"/>
-              <w:autoSpaceDE w:val="0"/>
-              <w:snapToGrid w:val="0"/>
-              <w:spacing w:after="0" w:line="240" w:lineRule="auto"/>
-            </w:pPr>
-          </w:p>
-        </w:tc>
-        <w:tc>
-          <w:tcPr>
-            <w:tcW w:w="990" w:type="dxa"/>
-            <w:tcBorders>
-              <w:top w:val="single" w:sz="4" w:space="0" w:color="000000"/>
-              <w:left w:val="single" w:sz="4" w:space="0" w:color="000000"/>
-              <w:bottom w:val="single" w:sz="4" w:space="0" w:color="000000"/>
-              <w:right w:val="single" w:sz="4" w:space="0" w:color="000000"/>
-            </w:tcBorders>
-          </w:tcPr>
-          <w:p>
-            <w:pPr>
-              <w:widowControl w:val="0"/>
-              <w:autoSpaceDE w:val="0"/>
-              <w:snapToGrid w:val="0"/>
-              <w:spacing w:after="0" w:line="240" w:lineRule="auto"/>
-            </w:pPr>
-          </w:p>
-        </w:tc>
-        <w:tc>
-          <w:tcPr>
-            <w:tcW w:w="1170" w:type="dxa"/>
-            <w:tcBorders>
-              <w:top w:val="single" w:sz="4" w:space="0" w:color="000000"/>
-              <w:left w:val="single" w:sz="4" w:space="0" w:color="000000"/>
-              <w:bottom w:val="single" w:sz="4" w:space="0" w:color="000000"/>
-              <w:right w:val="single" w:sz="4" w:space="0" w:color="000000"/>
-            </w:tcBorders>
-          </w:tcPr>
-          <w:p>
-            <w:pPr>
-              <w:widowControl w:val="0"/>
-              <w:autoSpaceDE w:val="0"/>
-              <w:snapToGrid w:val="0"/>
-              <w:spacing w:after="0" w:line="240" w:lineRule="auto"/>
-            </w:pPr>
-          </w:p>
-        </w:tc>
-      </w:tr>
-      <w:tr>
-        <w:tc>
-          <w:tcPr>
-            <w:tcW w:w="7413" w:type="dxa"/>
-            <w:tcBorders>
-              <w:top w:val="single" w:sz="4" w:space="0" w:color="000000"/>
-              <w:left w:val="single" w:sz="4" w:space="0" w:color="000000"/>
-              <w:bottom w:val="single" w:sz="4" w:space="0" w:color="000000"/>
-            </w:tcBorders>
-          </w:tcPr>
-          <w:p>
-            <w:pPr>
-              <w:widowControl w:val="0"/>
-              <w:autoSpaceDE w:val="0"/>
-              <w:snapToGrid w:val="0"/>
-              <w:spacing w:after="0" w:line="240" w:lineRule="auto"/>
-            </w:pPr>
-          </w:p>
-        </w:tc>
-        <w:tc>
-          <w:tcPr>
-            <w:tcW w:w="990" w:type="dxa"/>
-            <w:tcBorders>
-              <w:top w:val="single" w:sz="4" w:space="0" w:color="000000"/>
-              <w:left w:val="single" w:sz="4" w:space="0" w:color="000000"/>
-              <w:bottom w:val="single" w:sz="4" w:space="0" w:color="000000"/>
-              <w:right w:val="single" w:sz="4" w:space="0" w:color="000000"/>
-            </w:tcBorders>
-          </w:tcPr>
-          <w:p>
-            <w:pPr>
-              <w:widowControl w:val="0"/>
-              <w:autoSpaceDE w:val="0"/>
-              <w:snapToGrid w:val="0"/>
-              <w:spacing w:after="0" w:line="240" w:lineRule="auto"/>
-            </w:pPr>
-          </w:p>
-        </w:tc>
-        <w:tc>
-          <w:tcPr>
-            <w:tcW w:w="1170" w:type="dxa"/>
-            <w:tcBorders>
-              <w:top w:val="single" w:sz="4" w:space="0" w:color="000000"/>
-              <w:left w:val="single" w:sz="4" w:space="0" w:color="000000"/>
-              <w:bottom w:val="single" w:sz="4" w:space="0" w:color="000000"/>
-              <w:right w:val="single" w:sz="4" w:space="0" w:color="000000"/>
-            </w:tcBorders>
-          </w:tcPr>
-          <w:p>
-            <w:pPr>
-              <w:widowControl w:val="0"/>
-              <w:autoSpaceDE w:val="0"/>
-              <w:snapToGrid w:val="0"/>
-              <w:spacing w:after="0" w:line="240" w:lineRule="auto"/>
-            </w:pPr>
-          </w:p>
-        </w:tc>
-      </w:tr>
     </w:tbl>
     <w:p>
       <w:pPr>
@@ -1626,6 +1654,274 @@
       <w:r>
         <w:t>Comments:</w:t>
       </w:r>
+    </w:p>
+    <w:p>
+      <w:pPr>
+        <w:widowControl w:val="0"/>
+        <w:autoSpaceDE w:val="0"/>
+      </w:pPr>
+    </w:p>
+    <w:p>
+      <w:pPr>
+        <w:widowControl w:val="0"/>
+        <w:autoSpaceDE w:val="0"/>
+      </w:pPr>
+      <w:bookmarkStart w:id="0" w:name="_GoBack"/>
+      <w:bookmarkEnd w:id="0"/>
+    </w:p>
+    <w:p>
+      <w:pPr>
+        <w:widowControl w:val="0"/>
+        <w:autoSpaceDE w:val="0"/>
+        <w:rPr>
+          <w:rFonts w:asciiTheme="majorHAnsi" w:hAnsiTheme="majorHAnsi"/>
+          <w:b/>
+          <w:sz w:val="28"/>
+          <w:szCs w:val="28"/>
+        </w:rPr>
+      </w:pPr>
+      <w:r>
+        <w:rPr>
+          <w:rFonts w:asciiTheme="majorHAnsi" w:hAnsiTheme="majorHAnsi"/>
+          <w:b/>
+          <w:sz w:val="28"/>
+          <w:szCs w:val="28"/>
+        </w:rPr>
+        <w:t>Appendix</w:t>
+      </w:r>
+    </w:p>
+    <w:p>
+      <w:pPr>
+        <w:widowControl w:val="0"/>
+        <w:autoSpaceDE w:val="0"/>
+        <w:rPr>
+          <w:u w:val="single"/>
+        </w:rPr>
+      </w:pPr>
+      <w:r>
+        <w:rPr>
+          <w:u w:val="single"/>
+        </w:rPr>
+        <w:t>Aspects of coding style to check</w:t>
+      </w:r>
+    </w:p>
+    <w:p>
+      <w:pPr>
+        <w:pStyle w:val="ListParagraph"/>
+        <w:widowControl w:val="0"/>
+        <w:numPr>
+          <w:ilvl w:val="0"/>
+          <w:numId w:val="5"/>
+        </w:numPr>
+        <w:autoSpaceDE w:val="0"/>
+      </w:pPr>
+      <w:r>
+        <w:lastRenderedPageBreak/>
+        <w:t>Is proper indentation used?</w:t>
+      </w:r>
+    </w:p>
+    <w:p>
+      <w:pPr>
+        <w:pStyle w:val="ListParagraph"/>
+        <w:widowControl w:val="0"/>
+        <w:numPr>
+          <w:ilvl w:val="0"/>
+          <w:numId w:val="5"/>
+        </w:numPr>
+        <w:autoSpaceDE w:val="0"/>
+      </w:pPr>
+      <w:r>
+        <w:t>Are the HTML elements and variables named descriptively?</w:t>
+      </w:r>
+    </w:p>
+    <w:p>
+      <w:pPr>
+        <w:pStyle w:val="ListParagraph"/>
+        <w:widowControl w:val="0"/>
+        <w:numPr>
+          <w:ilvl w:val="0"/>
+          <w:numId w:val="5"/>
+        </w:numPr>
+        <w:autoSpaceDE w:val="0"/>
+      </w:pPr>
+      <w:r>
+        <w:t>Have any unnecessary lines of code or files been removed?</w:t>
+      </w:r>
+    </w:p>
+    <w:p>
+      <w:pPr>
+        <w:pStyle w:val="ListParagraph"/>
+        <w:widowControl w:val="0"/>
+        <w:numPr>
+          <w:ilvl w:val="0"/>
+          <w:numId w:val="5"/>
+        </w:numPr>
+        <w:autoSpaceDE w:val="0"/>
+      </w:pPr>
+      <w:r>
+        <w:t>Are there explanatory comments in the code?</w:t>
+      </w:r>
+    </w:p>
+    <w:p>
+      <w:pPr>
+        <w:pStyle w:val="ListParagraph"/>
+        <w:widowControl w:val="0"/>
+        <w:numPr>
+          <w:ilvl w:val="0"/>
+          <w:numId w:val="5"/>
+        </w:numPr>
+        <w:autoSpaceDE w:val="0"/>
+      </w:pPr>
+      <w:r>
+        <w:t xml:space="preserve">Do variable names use camelCase? </w:t>
+      </w:r>
+    </w:p>
+    <w:p>
+      <w:pPr>
+        <w:pStyle w:val="ListParagraph"/>
+        <w:widowControl w:val="0"/>
+        <w:numPr>
+          <w:ilvl w:val="0"/>
+          <w:numId w:val="5"/>
+        </w:numPr>
+        <w:autoSpaceDE w:val="0"/>
+      </w:pPr>
+      <w:r>
+        <w:t>Are properties, methods and classes named using PascalCase (aka TitleCase)?</w:t>
+      </w:r>
+    </w:p>
+    <w:p>
+      <w:pPr>
+        <w:pStyle w:val="ListParagraph"/>
+        <w:widowControl w:val="0"/>
+        <w:numPr>
+          <w:ilvl w:val="0"/>
+          <w:numId w:val="5"/>
+        </w:numPr>
+        <w:autoSpaceDE w:val="0"/>
+      </w:pPr>
+      <w:r>
+        <w:t>Are constant names written using ALL_CAPS?</w:t>
+      </w:r>
+    </w:p>
+    <w:p>
+      <w:pPr>
+        <w:widowControl w:val="0"/>
+        <w:autoSpaceDE w:val="0"/>
+        <w:rPr>
+          <w:u w:val="single"/>
+        </w:rPr>
+      </w:pPr>
+      <w:r>
+        <w:rPr>
+          <w:u w:val="single"/>
+        </w:rPr>
+        <w:t>Best practices in Object Oriented Programming</w:t>
+      </w:r>
+    </w:p>
+    <w:p>
+      <w:pPr>
+        <w:pStyle w:val="ListParagraph"/>
+        <w:widowControl w:val="0"/>
+        <w:numPr>
+          <w:ilvl w:val="0"/>
+          <w:numId w:val="6"/>
+        </w:numPr>
+        <w:autoSpaceDE w:val="0"/>
+      </w:pPr>
+      <w:r>
+        <w:t>Is the code DRY (no duplicated blocks of code)?</w:t>
+      </w:r>
+    </w:p>
+    <w:p>
+      <w:pPr>
+        <w:pStyle w:val="ListParagraph"/>
+        <w:widowControl w:val="0"/>
+        <w:numPr>
+          <w:ilvl w:val="0"/>
+          <w:numId w:val="6"/>
+        </w:numPr>
+        <w:autoSpaceDE w:val="0"/>
+      </w:pPr>
+      <w:r>
+        <w:t>Are named constants used instead of repeated literal constants?</w:t>
+      </w:r>
+    </w:p>
+    <w:p>
+      <w:pPr>
+        <w:pStyle w:val="ListParagraph"/>
+        <w:widowControl w:val="0"/>
+        <w:numPr>
+          <w:ilvl w:val="0"/>
+          <w:numId w:val="6"/>
+        </w:numPr>
+        <w:autoSpaceDE w:val="0"/>
+      </w:pPr>
+      <w:r>
+        <w:t>Is code that does computation or logical operations separated into its own class instead of being added to the code-behind?</w:t>
+      </w:r>
+    </w:p>
+    <w:p>
+      <w:pPr>
+        <w:pStyle w:val="ListParagraph"/>
+        <w:widowControl w:val="0"/>
+        <w:numPr>
+          <w:ilvl w:val="0"/>
+          <w:numId w:val="6"/>
+        </w:numPr>
+        <w:autoSpaceDE w:val="0"/>
+      </w:pPr>
+      <w:r>
+        <w:t>Are all instance variables private?</w:t>
+      </w:r>
+    </w:p>
+    <w:p>
+      <w:pPr>
+        <w:pStyle w:val="ListParagraph"/>
+        <w:widowControl w:val="0"/>
+        <w:numPr>
+          <w:ilvl w:val="0"/>
+          <w:numId w:val="6"/>
+        </w:numPr>
+        <w:autoSpaceDE w:val="0"/>
+      </w:pPr>
+      <w:r>
+        <w:t>Are local variables used instead of instance variables wherever possible?</w:t>
+      </w:r>
+    </w:p>
+    <w:p>
+      <w:pPr>
+        <w:pStyle w:val="ListParagraph"/>
+        <w:widowControl w:val="0"/>
+        <w:numPr>
+          <w:ilvl w:val="0"/>
+          <w:numId w:val="6"/>
+        </w:numPr>
+        <w:autoSpaceDE w:val="0"/>
+      </w:pPr>
+      <w:r>
+        <w:t>Does each method do just one thing (no “Swiss Armey” methods)?</w:t>
+      </w:r>
+    </w:p>
+    <w:p>
+      <w:pPr>
+        <w:pStyle w:val="ListParagraph"/>
+        <w:widowControl w:val="0"/>
+        <w:numPr>
+          <w:ilvl w:val="0"/>
+          <w:numId w:val="6"/>
+        </w:numPr>
+        <w:autoSpaceDE w:val="0"/>
+      </w:pPr>
+      <w:r>
+        <w:t>Are classes “loosely coupled” and “highly coherent”?</w:t>
+      </w:r>
+    </w:p>
+    <w:p>
+      <w:pPr>
+        <w:widowControl w:val="0"/>
+        <w:autoSpaceDE w:val="0"/>
+      </w:pPr>
     </w:p>
     <w:p>
       <w:pPr>
@@ -1646,7 +1942,7 @@
 </file>
 
 <file path=word/endnotes.xml><?xml version="1.0" encoding="utf-8"?>
-<w:endnotes xmlns:wpc="http://schemas.microsoft.com/office/word/2010/wordprocessingCanvas" xmlns:mo="http://schemas.microsoft.com/office/mac/office/2008/main" xmlns:mc="http://schemas.openxmlformats.org/markup-compatibility/2006" xmlns:mv="urn:schemas-microsoft-com:mac:vml" xmlns:o="urn:schemas-microsoft-com:office:office" xmlns:r="http://schemas.openxmlformats.org/officeDocument/2006/relationships" xmlns:m="http://schemas.openxmlformats.org/officeDocument/2006/math" xmlns:v="urn:schemas-microsoft-com:vml" xmlns:wp14="http://schemas.microsoft.com/office/word/2010/wordprocessingDrawing" xmlns:wp="http://schemas.openxmlformats.org/drawingml/2006/wordprocessingDrawing" xmlns:w10="urn:schemas-microsoft-com:office:word" xmlns:w="http://schemas.openxmlformats.org/wordprocessingml/2006/main" xmlns:w14="http://schemas.microsoft.com/office/word/2010/wordml" xmlns:w15="http://schemas.microsoft.com/office/word/2012/wordml" xmlns:wpg="http://schemas.microsoft.com/office/word/2010/wordprocessingGroup" xmlns:wpi="http://schemas.microsoft.com/office/word/2010/wordprocessingInk" xmlns:wne="http://schemas.microsoft.com/office/word/2006/wordml" xmlns:wps="http://schemas.microsoft.com/office/word/2010/wordprocessingShape" mc:Ignorable="w14 w15 wp14">
+<w:endnotes xmlns:wpc="http://schemas.microsoft.com/office/word/2010/wordprocessingCanvas" xmlns:cx="http://schemas.microsoft.com/office/drawing/2014/chartex" xmlns:cx1="http://schemas.microsoft.com/office/drawing/2015/9/8/chartex" xmlns:cx2="http://schemas.microsoft.com/office/drawing/2015/10/21/chartex" xmlns:cx3="http://schemas.microsoft.com/office/drawing/2016/5/9/chartex" xmlns:cx4="http://schemas.microsoft.com/office/drawing/2016/5/10/chartex" xmlns:cx5="http://schemas.microsoft.com/office/drawing/2016/5/11/chartex" xmlns:cx6="http://schemas.microsoft.com/office/drawing/2016/5/12/chartex" xmlns:cx7="http://schemas.microsoft.com/office/drawing/2016/5/13/chartex" xmlns:cx8="http://schemas.microsoft.com/office/drawing/2016/5/14/chartex" xmlns:mc="http://schemas.openxmlformats.org/markup-compatibility/2006" xmlns:aink="http://schemas.microsoft.com/office/drawing/2016/ink" xmlns:am3d="http://schemas.microsoft.com/office/drawing/2017/model3d" xmlns:o="urn:schemas-microsoft-com:office:office" xmlns:r="http://schemas.openxmlformats.org/officeDocument/2006/relationships" xmlns:m="http://schemas.openxmlformats.org/officeDocument/2006/math" xmlns:v="urn:schemas-microsoft-com:vml" xmlns:wp14="http://schemas.microsoft.com/office/word/2010/wordprocessingDrawing" xmlns:wp="http://schemas.openxmlformats.org/drawingml/2006/wordprocessingDrawing" xmlns:w10="urn:schemas-microsoft-com:office:word" xmlns:w="http://schemas.openxmlformats.org/wordprocessingml/2006/main" xmlns:w14="http://schemas.microsoft.com/office/word/2010/wordml" xmlns:w15="http://schemas.microsoft.com/office/word/2012/wordml" xmlns:w16cid="http://schemas.microsoft.com/office/word/2016/wordml/cid" xmlns:w16se="http://schemas.microsoft.com/office/word/2015/wordml/symex" xmlns:wpg="http://schemas.microsoft.com/office/word/2010/wordprocessingGroup" xmlns:wpi="http://schemas.microsoft.com/office/word/2010/wordprocessingInk" xmlns:wne="http://schemas.microsoft.com/office/word/2006/wordml" xmlns:wps="http://schemas.microsoft.com/office/word/2010/wordprocessingShape" mc:Ignorable="w14 w15 w16se w16cid wp14">
   <w:endnote w:type="separator" w:id="-1">
     <w:p>
       <w:pPr>
@@ -1671,7 +1967,7 @@
 </file>
 
 <file path=word/footer1.xml><?xml version="1.0" encoding="utf-8"?>
-<w:ftr xmlns:wpc="http://schemas.microsoft.com/office/word/2010/wordprocessingCanvas" xmlns:mo="http://schemas.microsoft.com/office/mac/office/2008/main" xmlns:mc="http://schemas.openxmlformats.org/markup-compatibility/2006" xmlns:mv="urn:schemas-microsoft-com:mac:vml" xmlns:o="urn:schemas-microsoft-com:office:office" xmlns:r="http://schemas.openxmlformats.org/officeDocument/2006/relationships" xmlns:m="http://schemas.openxmlformats.org/officeDocument/2006/math" xmlns:v="urn:schemas-microsoft-com:vml" xmlns:wp14="http://schemas.microsoft.com/office/word/2010/wordprocessingDrawing" xmlns:wp="http://schemas.openxmlformats.org/drawingml/2006/wordprocessingDrawing" xmlns:w10="urn:schemas-microsoft-com:office:word" xmlns:w="http://schemas.openxmlformats.org/wordprocessingml/2006/main" xmlns:w14="http://schemas.microsoft.com/office/word/2010/wordml" xmlns:w15="http://schemas.microsoft.com/office/word/2012/wordml" xmlns:wpg="http://schemas.microsoft.com/office/word/2010/wordprocessingGroup" xmlns:wpi="http://schemas.microsoft.com/office/word/2010/wordprocessingInk" xmlns:wne="http://schemas.microsoft.com/office/word/2006/wordml" xmlns:wps="http://schemas.microsoft.com/office/word/2010/wordprocessingShape" mc:Ignorable="w14 w15 wp14">
+<w:ftr xmlns:wpc="http://schemas.microsoft.com/office/word/2010/wordprocessingCanvas" xmlns:cx="http://schemas.microsoft.com/office/drawing/2014/chartex" xmlns:cx1="http://schemas.microsoft.com/office/drawing/2015/9/8/chartex" xmlns:cx2="http://schemas.microsoft.com/office/drawing/2015/10/21/chartex" xmlns:cx3="http://schemas.microsoft.com/office/drawing/2016/5/9/chartex" xmlns:cx4="http://schemas.microsoft.com/office/drawing/2016/5/10/chartex" xmlns:cx5="http://schemas.microsoft.com/office/drawing/2016/5/11/chartex" xmlns:cx6="http://schemas.microsoft.com/office/drawing/2016/5/12/chartex" xmlns:cx7="http://schemas.microsoft.com/office/drawing/2016/5/13/chartex" xmlns:cx8="http://schemas.microsoft.com/office/drawing/2016/5/14/chartex" xmlns:mc="http://schemas.openxmlformats.org/markup-compatibility/2006" xmlns:aink="http://schemas.microsoft.com/office/drawing/2016/ink" xmlns:am3d="http://schemas.microsoft.com/office/drawing/2017/model3d" xmlns:o="urn:schemas-microsoft-com:office:office" xmlns:r="http://schemas.openxmlformats.org/officeDocument/2006/relationships" xmlns:m="http://schemas.openxmlformats.org/officeDocument/2006/math" xmlns:v="urn:schemas-microsoft-com:vml" xmlns:wp14="http://schemas.microsoft.com/office/word/2010/wordprocessingDrawing" xmlns:wp="http://schemas.openxmlformats.org/drawingml/2006/wordprocessingDrawing" xmlns:w10="urn:schemas-microsoft-com:office:word" xmlns:w="http://schemas.openxmlformats.org/wordprocessingml/2006/main" xmlns:w14="http://schemas.microsoft.com/office/word/2010/wordml" xmlns:w15="http://schemas.microsoft.com/office/word/2012/wordml" xmlns:w16cid="http://schemas.microsoft.com/office/word/2016/wordml/cid" xmlns:w16se="http://schemas.microsoft.com/office/word/2015/wordml/symex" xmlns:wpg="http://schemas.microsoft.com/office/word/2010/wordprocessingGroup" xmlns:wpi="http://schemas.microsoft.com/office/word/2010/wordprocessingInk" xmlns:wne="http://schemas.microsoft.com/office/word/2006/wordml" xmlns:wps="http://schemas.microsoft.com/office/word/2010/wordprocessingShape" mc:Ignorable="w14 w15 w16se w16cid wp14">
   <w:p>
     <w:pPr>
       <w:pStyle w:val="Footer"/>
@@ -1680,14 +1976,17 @@
       <w:t>Written by Brian Bird, for CS296N, Lane Community College, winter 2017</w:t>
     </w:r>
     <w:r>
-      <w:t>, updated spring 2017</w:t>
+      <w:t xml:space="preserve">, updated </w:t>
+    </w:r>
+    <w:r>
+      <w:t>winter 2020</w:t>
     </w:r>
   </w:p>
 </w:ftr>
 </file>
 
 <file path=word/footnotes.xml><?xml version="1.0" encoding="utf-8"?>
-<w:footnotes xmlns:wpc="http://schemas.microsoft.com/office/word/2010/wordprocessingCanvas" xmlns:mo="http://schemas.microsoft.com/office/mac/office/2008/main" xmlns:mc="http://schemas.openxmlformats.org/markup-compatibility/2006" xmlns:mv="urn:schemas-microsoft-com:mac:vml" xmlns:o="urn:schemas-microsoft-com:office:office" xmlns:r="http://schemas.openxmlformats.org/officeDocument/2006/relationships" xmlns:m="http://schemas.openxmlformats.org/officeDocument/2006/math" xmlns:v="urn:schemas-microsoft-com:vml" xmlns:wp14="http://schemas.microsoft.com/office/word/2010/wordprocessingDrawing" xmlns:wp="http://schemas.openxmlformats.org/drawingml/2006/wordprocessingDrawing" xmlns:w10="urn:schemas-microsoft-com:office:word" xmlns:w="http://schemas.openxmlformats.org/wordprocessingml/2006/main" xmlns:w14="http://schemas.microsoft.com/office/word/2010/wordml" xmlns:w15="http://schemas.microsoft.com/office/word/2012/wordml" xmlns:wpg="http://schemas.microsoft.com/office/word/2010/wordprocessingGroup" xmlns:wpi="http://schemas.microsoft.com/office/word/2010/wordprocessingInk" xmlns:wne="http://schemas.microsoft.com/office/word/2006/wordml" xmlns:wps="http://schemas.microsoft.com/office/word/2010/wordprocessingShape" mc:Ignorable="w14 w15 wp14">
+<w:footnotes xmlns:wpc="http://schemas.microsoft.com/office/word/2010/wordprocessingCanvas" xmlns:cx="http://schemas.microsoft.com/office/drawing/2014/chartex" xmlns:cx1="http://schemas.microsoft.com/office/drawing/2015/9/8/chartex" xmlns:cx2="http://schemas.microsoft.com/office/drawing/2015/10/21/chartex" xmlns:cx3="http://schemas.microsoft.com/office/drawing/2016/5/9/chartex" xmlns:cx4="http://schemas.microsoft.com/office/drawing/2016/5/10/chartex" xmlns:cx5="http://schemas.microsoft.com/office/drawing/2016/5/11/chartex" xmlns:cx6="http://schemas.microsoft.com/office/drawing/2016/5/12/chartex" xmlns:cx7="http://schemas.microsoft.com/office/drawing/2016/5/13/chartex" xmlns:cx8="http://schemas.microsoft.com/office/drawing/2016/5/14/chartex" xmlns:mc="http://schemas.openxmlformats.org/markup-compatibility/2006" xmlns:aink="http://schemas.microsoft.com/office/drawing/2016/ink" xmlns:am3d="http://schemas.microsoft.com/office/drawing/2017/model3d" xmlns:o="urn:schemas-microsoft-com:office:office" xmlns:r="http://schemas.openxmlformats.org/officeDocument/2006/relationships" xmlns:m="http://schemas.openxmlformats.org/officeDocument/2006/math" xmlns:v="urn:schemas-microsoft-com:vml" xmlns:wp14="http://schemas.microsoft.com/office/word/2010/wordprocessingDrawing" xmlns:wp="http://schemas.openxmlformats.org/drawingml/2006/wordprocessingDrawing" xmlns:w10="urn:schemas-microsoft-com:office:word" xmlns:w="http://schemas.openxmlformats.org/wordprocessingml/2006/main" xmlns:w14="http://schemas.microsoft.com/office/word/2010/wordml" xmlns:w15="http://schemas.microsoft.com/office/word/2012/wordml" xmlns:w16cid="http://schemas.microsoft.com/office/word/2016/wordml/cid" xmlns:w16se="http://schemas.microsoft.com/office/word/2015/wordml/symex" xmlns:wpg="http://schemas.microsoft.com/office/word/2010/wordprocessingGroup" xmlns:wpi="http://schemas.microsoft.com/office/word/2010/wordprocessingInk" xmlns:wne="http://schemas.microsoft.com/office/word/2006/wordml" xmlns:wps="http://schemas.microsoft.com/office/word/2010/wordprocessingShape" mc:Ignorable="w14 w15 w16se w16cid wp14">
   <w:footnote w:type="separator" w:id="-1">
     <w:p>
       <w:pPr>
@@ -1712,7 +2011,7 @@
 </file>
 
 <file path=word/header1.xml><?xml version="1.0" encoding="utf-8"?>
-<w:hdr xmlns:wpc="http://schemas.microsoft.com/office/word/2010/wordprocessingCanvas" xmlns:mo="http://schemas.microsoft.com/office/mac/office/2008/main" xmlns:mc="http://schemas.openxmlformats.org/markup-compatibility/2006" xmlns:mv="urn:schemas-microsoft-com:mac:vml" xmlns:o="urn:schemas-microsoft-com:office:office" xmlns:r="http://schemas.openxmlformats.org/officeDocument/2006/relationships" xmlns:m="http://schemas.openxmlformats.org/officeDocument/2006/math" xmlns:v="urn:schemas-microsoft-com:vml" xmlns:wp14="http://schemas.microsoft.com/office/word/2010/wordprocessingDrawing" xmlns:wp="http://schemas.openxmlformats.org/drawingml/2006/wordprocessingDrawing" xmlns:w10="urn:schemas-microsoft-com:office:word" xmlns:w="http://schemas.openxmlformats.org/wordprocessingml/2006/main" xmlns:w14="http://schemas.microsoft.com/office/word/2010/wordml" xmlns:w15="http://schemas.microsoft.com/office/word/2012/wordml" xmlns:wpg="http://schemas.microsoft.com/office/word/2010/wordprocessingGroup" xmlns:wpi="http://schemas.microsoft.com/office/word/2010/wordprocessingInk" xmlns:wne="http://schemas.microsoft.com/office/word/2006/wordml" xmlns:wps="http://schemas.microsoft.com/office/word/2010/wordprocessingShape" mc:Ignorable="w14 w15 wp14">
+<w:hdr xmlns:wpc="http://schemas.microsoft.com/office/word/2010/wordprocessingCanvas" xmlns:cx="http://schemas.microsoft.com/office/drawing/2014/chartex" xmlns:cx1="http://schemas.microsoft.com/office/drawing/2015/9/8/chartex" xmlns:cx2="http://schemas.microsoft.com/office/drawing/2015/10/21/chartex" xmlns:cx3="http://schemas.microsoft.com/office/drawing/2016/5/9/chartex" xmlns:cx4="http://schemas.microsoft.com/office/drawing/2016/5/10/chartex" xmlns:cx5="http://schemas.microsoft.com/office/drawing/2016/5/11/chartex" xmlns:cx6="http://schemas.microsoft.com/office/drawing/2016/5/12/chartex" xmlns:cx7="http://schemas.microsoft.com/office/drawing/2016/5/13/chartex" xmlns:cx8="http://schemas.microsoft.com/office/drawing/2016/5/14/chartex" xmlns:mc="http://schemas.openxmlformats.org/markup-compatibility/2006" xmlns:aink="http://schemas.microsoft.com/office/drawing/2016/ink" xmlns:am3d="http://schemas.microsoft.com/office/drawing/2017/model3d" xmlns:o="urn:schemas-microsoft-com:office:office" xmlns:r="http://schemas.openxmlformats.org/officeDocument/2006/relationships" xmlns:m="http://schemas.openxmlformats.org/officeDocument/2006/math" xmlns:v="urn:schemas-microsoft-com:vml" xmlns:wp14="http://schemas.microsoft.com/office/word/2010/wordprocessingDrawing" xmlns:wp="http://schemas.openxmlformats.org/drawingml/2006/wordprocessingDrawing" xmlns:w10="urn:schemas-microsoft-com:office:word" xmlns:w="http://schemas.openxmlformats.org/wordprocessingml/2006/main" xmlns:w14="http://schemas.microsoft.com/office/word/2010/wordml" xmlns:w15="http://schemas.microsoft.com/office/word/2012/wordml" xmlns:w16cid="http://schemas.microsoft.com/office/word/2016/wordml/cid" xmlns:w16se="http://schemas.microsoft.com/office/word/2015/wordml/symex" xmlns:wpg="http://schemas.microsoft.com/office/word/2010/wordprocessingGroup" xmlns:wpi="http://schemas.microsoft.com/office/word/2010/wordprocessingInk" xmlns:wne="http://schemas.microsoft.com/office/word/2006/wordml" xmlns:wps="http://schemas.microsoft.com/office/word/2010/wordprocessingShape" mc:Ignorable="w14 w15 w16se w16cid wp14">
   <w:p>
     <w:pPr>
       <w:pStyle w:val="Header"/>
@@ -1739,8 +2038,8 @@
 </file>
 
 <file path=word/numbering.xml><?xml version="1.0" encoding="utf-8"?>
-<w:numbering xmlns:wpc="http://schemas.microsoft.com/office/word/2010/wordprocessingCanvas" xmlns:mo="http://schemas.microsoft.com/office/mac/office/2008/main" xmlns:mc="http://schemas.openxmlformats.org/markup-compatibility/2006" xmlns:mv="urn:schemas-microsoft-com:mac:vml" xmlns:o="urn:schemas-microsoft-com:office:office" xmlns:r="http://schemas.openxmlformats.org/officeDocument/2006/relationships" xmlns:m="http://schemas.openxmlformats.org/officeDocument/2006/math" xmlns:v="urn:schemas-microsoft-com:vml" xmlns:wp14="http://schemas.microsoft.com/office/word/2010/wordprocessingDrawing" xmlns:wp="http://schemas.openxmlformats.org/drawingml/2006/wordprocessingDrawing" xmlns:w10="urn:schemas-microsoft-com:office:word" xmlns:w="http://schemas.openxmlformats.org/wordprocessingml/2006/main" xmlns:w14="http://schemas.microsoft.com/office/word/2010/wordml" xmlns:w15="http://schemas.microsoft.com/office/word/2012/wordml" xmlns:wpg="http://schemas.microsoft.com/office/word/2010/wordprocessingGroup" xmlns:wpi="http://schemas.microsoft.com/office/word/2010/wordprocessingInk" xmlns:wne="http://schemas.microsoft.com/office/word/2006/wordml" xmlns:wps="http://schemas.microsoft.com/office/word/2010/wordprocessingShape" mc:Ignorable="w14 w15 wp14">
-  <w:abstractNum w:abstractNumId="0">
+<w:numbering xmlns:wpc="http://schemas.microsoft.com/office/word/2010/wordprocessingCanvas" xmlns:cx="http://schemas.microsoft.com/office/drawing/2014/chartex" xmlns:cx1="http://schemas.microsoft.com/office/drawing/2015/9/8/chartex" xmlns:cx2="http://schemas.microsoft.com/office/drawing/2015/10/21/chartex" xmlns:cx3="http://schemas.microsoft.com/office/drawing/2016/5/9/chartex" xmlns:cx4="http://schemas.microsoft.com/office/drawing/2016/5/10/chartex" xmlns:cx5="http://schemas.microsoft.com/office/drawing/2016/5/11/chartex" xmlns:cx6="http://schemas.microsoft.com/office/drawing/2016/5/12/chartex" xmlns:cx7="http://schemas.microsoft.com/office/drawing/2016/5/13/chartex" xmlns:cx8="http://schemas.microsoft.com/office/drawing/2016/5/14/chartex" xmlns:mc="http://schemas.openxmlformats.org/markup-compatibility/2006" xmlns:aink="http://schemas.microsoft.com/office/drawing/2016/ink" xmlns:am3d="http://schemas.microsoft.com/office/drawing/2017/model3d" xmlns:o="urn:schemas-microsoft-com:office:office" xmlns:r="http://schemas.openxmlformats.org/officeDocument/2006/relationships" xmlns:m="http://schemas.openxmlformats.org/officeDocument/2006/math" xmlns:v="urn:schemas-microsoft-com:vml" xmlns:wp14="http://schemas.microsoft.com/office/word/2010/wordprocessingDrawing" xmlns:wp="http://schemas.openxmlformats.org/drawingml/2006/wordprocessingDrawing" xmlns:w10="urn:schemas-microsoft-com:office:word" xmlns:w="http://schemas.openxmlformats.org/wordprocessingml/2006/main" xmlns:w14="http://schemas.microsoft.com/office/word/2010/wordml" xmlns:w15="http://schemas.microsoft.com/office/word/2012/wordml" xmlns:w16cid="http://schemas.microsoft.com/office/word/2016/wordml/cid" xmlns:w16se="http://schemas.microsoft.com/office/word/2015/wordml/symex" xmlns:wpg="http://schemas.microsoft.com/office/word/2010/wordprocessingGroup" xmlns:wpi="http://schemas.microsoft.com/office/word/2010/wordprocessingInk" xmlns:wne="http://schemas.microsoft.com/office/word/2006/wordml" xmlns:wps="http://schemas.microsoft.com/office/word/2010/wordprocessingShape" mc:Ignorable="w14 w15 w16se w16cid wp14">
+  <w:abstractNum w:abstractNumId="0" w15:restartNumberingAfterBreak="0">
     <w:nsid w:val="FFFFFF1D"/>
     <w:multiLevelType w:val="multilevel"/>
     <w:tmpl w:val="BF5CD8AA"/>
@@ -1880,7 +2179,7 @@
       </w:rPr>
     </w:lvl>
   </w:abstractNum>
-  <w:abstractNum w:abstractNumId="1">
+  <w:abstractNum w:abstractNumId="1" w15:restartNumberingAfterBreak="0">
     <w:nsid w:val="270233A5"/>
     <w:multiLevelType w:val="hybridMultilevel"/>
     <w:tmpl w:val="4E56D00A"/>
@@ -1993,7 +2292,7 @@
       </w:rPr>
     </w:lvl>
   </w:abstractNum>
-  <w:abstractNum w:abstractNumId="2">
+  <w:abstractNum w:abstractNumId="2" w15:restartNumberingAfterBreak="0">
     <w:nsid w:val="30364391"/>
     <w:multiLevelType w:val="hybridMultilevel"/>
     <w:tmpl w:val="4E56D00A"/>
@@ -2106,7 +2405,233 @@
       </w:rPr>
     </w:lvl>
   </w:abstractNum>
-  <w:abstractNum w:abstractNumId="3">
+  <w:abstractNum w:abstractNumId="3" w15:restartNumberingAfterBreak="0">
+    <w:nsid w:val="31315087"/>
+    <w:multiLevelType w:val="hybridMultilevel"/>
+    <w:tmpl w:val="18887F2E"/>
+    <w:lvl w:ilvl="0" w:tplc="04090001">
+      <w:start w:val="1"/>
+      <w:numFmt w:val="bullet"/>
+      <w:lvlText w:val=""/>
+      <w:lvlJc w:val="left"/>
+      <w:pPr>
+        <w:ind w:left="720" w:hanging="360"/>
+      </w:pPr>
+      <w:rPr>
+        <w:rFonts w:ascii="Symbol" w:hAnsi="Symbol" w:hint="default"/>
+      </w:rPr>
+    </w:lvl>
+    <w:lvl w:ilvl="1" w:tplc="04090003" w:tentative="1">
+      <w:start w:val="1"/>
+      <w:numFmt w:val="bullet"/>
+      <w:lvlText w:val="o"/>
+      <w:lvlJc w:val="left"/>
+      <w:pPr>
+        <w:ind w:left="1440" w:hanging="360"/>
+      </w:pPr>
+      <w:rPr>
+        <w:rFonts w:ascii="Courier New" w:hAnsi="Courier New" w:cs="Courier New" w:hint="default"/>
+      </w:rPr>
+    </w:lvl>
+    <w:lvl w:ilvl="2" w:tplc="04090005" w:tentative="1">
+      <w:start w:val="1"/>
+      <w:numFmt w:val="bullet"/>
+      <w:lvlText w:val=""/>
+      <w:lvlJc w:val="left"/>
+      <w:pPr>
+        <w:ind w:left="2160" w:hanging="360"/>
+      </w:pPr>
+      <w:rPr>
+        <w:rFonts w:ascii="Wingdings" w:hAnsi="Wingdings" w:hint="default"/>
+      </w:rPr>
+    </w:lvl>
+    <w:lvl w:ilvl="3" w:tplc="04090001" w:tentative="1">
+      <w:start w:val="1"/>
+      <w:numFmt w:val="bullet"/>
+      <w:lvlText w:val=""/>
+      <w:lvlJc w:val="left"/>
+      <w:pPr>
+        <w:ind w:left="2880" w:hanging="360"/>
+      </w:pPr>
+      <w:rPr>
+        <w:rFonts w:ascii="Symbol" w:hAnsi="Symbol" w:hint="default"/>
+      </w:rPr>
+    </w:lvl>
+    <w:lvl w:ilvl="4" w:tplc="04090003" w:tentative="1">
+      <w:start w:val="1"/>
+      <w:numFmt w:val="bullet"/>
+      <w:lvlText w:val="o"/>
+      <w:lvlJc w:val="left"/>
+      <w:pPr>
+        <w:ind w:left="3600" w:hanging="360"/>
+      </w:pPr>
+      <w:rPr>
+        <w:rFonts w:ascii="Courier New" w:hAnsi="Courier New" w:cs="Courier New" w:hint="default"/>
+      </w:rPr>
+    </w:lvl>
+    <w:lvl w:ilvl="5" w:tplc="04090005" w:tentative="1">
+      <w:start w:val="1"/>
+      <w:numFmt w:val="bullet"/>
+      <w:lvlText w:val=""/>
+      <w:lvlJc w:val="left"/>
+      <w:pPr>
+        <w:ind w:left="4320" w:hanging="360"/>
+      </w:pPr>
+      <w:rPr>
+        <w:rFonts w:ascii="Wingdings" w:hAnsi="Wingdings" w:hint="default"/>
+      </w:rPr>
+    </w:lvl>
+    <w:lvl w:ilvl="6" w:tplc="04090001" w:tentative="1">
+      <w:start w:val="1"/>
+      <w:numFmt w:val="bullet"/>
+      <w:lvlText w:val=""/>
+      <w:lvlJc w:val="left"/>
+      <w:pPr>
+        <w:ind w:left="5040" w:hanging="360"/>
+      </w:pPr>
+      <w:rPr>
+        <w:rFonts w:ascii="Symbol" w:hAnsi="Symbol" w:hint="default"/>
+      </w:rPr>
+    </w:lvl>
+    <w:lvl w:ilvl="7" w:tplc="04090003" w:tentative="1">
+      <w:start w:val="1"/>
+      <w:numFmt w:val="bullet"/>
+      <w:lvlText w:val="o"/>
+      <w:lvlJc w:val="left"/>
+      <w:pPr>
+        <w:ind w:left="5760" w:hanging="360"/>
+      </w:pPr>
+      <w:rPr>
+        <w:rFonts w:ascii="Courier New" w:hAnsi="Courier New" w:cs="Courier New" w:hint="default"/>
+      </w:rPr>
+    </w:lvl>
+    <w:lvl w:ilvl="8" w:tplc="04090005" w:tentative="1">
+      <w:start w:val="1"/>
+      <w:numFmt w:val="bullet"/>
+      <w:lvlText w:val=""/>
+      <w:lvlJc w:val="left"/>
+      <w:pPr>
+        <w:ind w:left="6480" w:hanging="360"/>
+      </w:pPr>
+      <w:rPr>
+        <w:rFonts w:ascii="Wingdings" w:hAnsi="Wingdings" w:hint="default"/>
+      </w:rPr>
+    </w:lvl>
+  </w:abstractNum>
+  <w:abstractNum w:abstractNumId="4" w15:restartNumberingAfterBreak="0">
+    <w:nsid w:val="5BBF675F"/>
+    <w:multiLevelType w:val="hybridMultilevel"/>
+    <w:tmpl w:val="E6783274"/>
+    <w:lvl w:ilvl="0" w:tplc="04090001">
+      <w:start w:val="1"/>
+      <w:numFmt w:val="bullet"/>
+      <w:lvlText w:val=""/>
+      <w:lvlJc w:val="left"/>
+      <w:pPr>
+        <w:ind w:left="720" w:hanging="360"/>
+      </w:pPr>
+      <w:rPr>
+        <w:rFonts w:ascii="Symbol" w:hAnsi="Symbol" w:hint="default"/>
+      </w:rPr>
+    </w:lvl>
+    <w:lvl w:ilvl="1" w:tplc="04090003" w:tentative="1">
+      <w:start w:val="1"/>
+      <w:numFmt w:val="bullet"/>
+      <w:lvlText w:val="o"/>
+      <w:lvlJc w:val="left"/>
+      <w:pPr>
+        <w:ind w:left="1440" w:hanging="360"/>
+      </w:pPr>
+      <w:rPr>
+        <w:rFonts w:ascii="Courier New" w:hAnsi="Courier New" w:cs="Courier New" w:hint="default"/>
+      </w:rPr>
+    </w:lvl>
+    <w:lvl w:ilvl="2" w:tplc="04090005" w:tentative="1">
+      <w:start w:val="1"/>
+      <w:numFmt w:val="bullet"/>
+      <w:lvlText w:val=""/>
+      <w:lvlJc w:val="left"/>
+      <w:pPr>
+        <w:ind w:left="2160" w:hanging="360"/>
+      </w:pPr>
+      <w:rPr>
+        <w:rFonts w:ascii="Wingdings" w:hAnsi="Wingdings" w:hint="default"/>
+      </w:rPr>
+    </w:lvl>
+    <w:lvl w:ilvl="3" w:tplc="04090001" w:tentative="1">
+      <w:start w:val="1"/>
+      <w:numFmt w:val="bullet"/>
+      <w:lvlText w:val=""/>
+      <w:lvlJc w:val="left"/>
+      <w:pPr>
+        <w:ind w:left="2880" w:hanging="360"/>
+      </w:pPr>
+      <w:rPr>
+        <w:rFonts w:ascii="Symbol" w:hAnsi="Symbol" w:hint="default"/>
+      </w:rPr>
+    </w:lvl>
+    <w:lvl w:ilvl="4" w:tplc="04090003" w:tentative="1">
+      <w:start w:val="1"/>
+      <w:numFmt w:val="bullet"/>
+      <w:lvlText w:val="o"/>
+      <w:lvlJc w:val="left"/>
+      <w:pPr>
+        <w:ind w:left="3600" w:hanging="360"/>
+      </w:pPr>
+      <w:rPr>
+        <w:rFonts w:ascii="Courier New" w:hAnsi="Courier New" w:cs="Courier New" w:hint="default"/>
+      </w:rPr>
+    </w:lvl>
+    <w:lvl w:ilvl="5" w:tplc="04090005" w:tentative="1">
+      <w:start w:val="1"/>
+      <w:numFmt w:val="bullet"/>
+      <w:lvlText w:val=""/>
+      <w:lvlJc w:val="left"/>
+      <w:pPr>
+        <w:ind w:left="4320" w:hanging="360"/>
+      </w:pPr>
+      <w:rPr>
+        <w:rFonts w:ascii="Wingdings" w:hAnsi="Wingdings" w:hint="default"/>
+      </w:rPr>
+    </w:lvl>
+    <w:lvl w:ilvl="6" w:tplc="04090001" w:tentative="1">
+      <w:start w:val="1"/>
+      <w:numFmt w:val="bullet"/>
+      <w:lvlText w:val=""/>
+      <w:lvlJc w:val="left"/>
+      <w:pPr>
+        <w:ind w:left="5040" w:hanging="360"/>
+      </w:pPr>
+      <w:rPr>
+        <w:rFonts w:ascii="Symbol" w:hAnsi="Symbol" w:hint="default"/>
+      </w:rPr>
+    </w:lvl>
+    <w:lvl w:ilvl="7" w:tplc="04090003" w:tentative="1">
+      <w:start w:val="1"/>
+      <w:numFmt w:val="bullet"/>
+      <w:lvlText w:val="o"/>
+      <w:lvlJc w:val="left"/>
+      <w:pPr>
+        <w:ind w:left="5760" w:hanging="360"/>
+      </w:pPr>
+      <w:rPr>
+        <w:rFonts w:ascii="Courier New" w:hAnsi="Courier New" w:cs="Courier New" w:hint="default"/>
+      </w:rPr>
+    </w:lvl>
+    <w:lvl w:ilvl="8" w:tplc="04090005" w:tentative="1">
+      <w:start w:val="1"/>
+      <w:numFmt w:val="bullet"/>
+      <w:lvlText w:val=""/>
+      <w:lvlJc w:val="left"/>
+      <w:pPr>
+        <w:ind w:left="6480" w:hanging="360"/>
+      </w:pPr>
+      <w:rPr>
+        <w:rFonts w:ascii="Wingdings" w:hAnsi="Wingdings" w:hint="default"/>
+      </w:rPr>
+    </w:lvl>
+  </w:abstractNum>
+  <w:abstractNum w:abstractNumId="5" w15:restartNumberingAfterBreak="0">
     <w:nsid w:val="7C0D4B84"/>
     <w:multiLevelType w:val="hybridMultilevel"/>
     <w:tmpl w:val="4E56D00A"/>
@@ -2226,16 +2751,22 @@
     <w:abstractNumId w:val="1"/>
   </w:num>
   <w:num w:numId="3">
-    <w:abstractNumId w:val="3"/>
+    <w:abstractNumId w:val="5"/>
   </w:num>
   <w:num w:numId="4">
     <w:abstractNumId w:val="0"/>
+  </w:num>
+  <w:num w:numId="5">
+    <w:abstractNumId w:val="3"/>
+  </w:num>
+  <w:num w:numId="6">
+    <w:abstractNumId w:val="4"/>
   </w:num>
 </w:numbering>
 </file>
 
 <file path=word/styles.xml><?xml version="1.0" encoding="utf-8"?>
-<w:styles xmlns:mc="http://schemas.openxmlformats.org/markup-compatibility/2006" xmlns:r="http://schemas.openxmlformats.org/officeDocument/2006/relationships" xmlns:w="http://schemas.openxmlformats.org/wordprocessingml/2006/main" xmlns:w14="http://schemas.microsoft.com/office/word/2010/wordml" xmlns:w15="http://schemas.microsoft.com/office/word/2012/wordml" mc:Ignorable="w14 w15">
+<w:styles xmlns:mc="http://schemas.openxmlformats.org/markup-compatibility/2006" xmlns:r="http://schemas.openxmlformats.org/officeDocument/2006/relationships" xmlns:w="http://schemas.openxmlformats.org/wordprocessingml/2006/main" xmlns:w14="http://schemas.microsoft.com/office/word/2010/wordml" xmlns:w15="http://schemas.microsoft.com/office/word/2012/wordml" xmlns:w16cid="http://schemas.microsoft.com/office/word/2016/wordml/cid" xmlns:w16se="http://schemas.microsoft.com/office/word/2015/wordml/symex" mc:Ignorable="w14 w15 w16se w16cid">
   <w:docDefaults>
     <w:rPrDefault>
       <w:rPr>
@@ -2245,7 +2776,7 @@
     </w:rPrDefault>
     <w:pPrDefault/>
   </w:docDefaults>
-  <w:latentStyles w:defLockedState="0" w:defUIPriority="99" w:defSemiHidden="0" w:defUnhideWhenUsed="0" w:defQFormat="0" w:count="382">
+  <w:latentStyles w:defLockedState="0" w:defUIPriority="99" w:defSemiHidden="0" w:defUnhideWhenUsed="0" w:defQFormat="0" w:count="375">
     <w:lsdException w:name="Normal" w:uiPriority="0" w:qFormat="1"/>
     <w:lsdException w:name="heading 1" w:uiPriority="9" w:qFormat="1"/>
     <w:lsdException w:name="heading 2" w:semiHidden="1" w:uiPriority="9" w:unhideWhenUsed="1" w:qFormat="1"/>
@@ -2789,6 +3320,16 @@
       <w:lang w:eastAsia="ar-SA"/>
     </w:rPr>
   </w:style>
+  <w:style w:type="paragraph" w:styleId="ListParagraph">
+    <w:name w:val="List Paragraph"/>
+    <w:basedOn w:val="Normal"/>
+    <w:uiPriority w:val="72"/>
+    <w:rsid w:val="00CE1B20"/>
+    <w:pPr>
+      <w:ind w:left="720"/>
+      <w:contextualSpacing/>
+    </w:pPr>
+  </w:style>
 </w:styles>
 </file>
 

</xml_diff>